<commit_message>
Test Driven dev skeleton
</commit_message>
<xml_diff>
--- a/src/aot/experiments/Diagnostics/AOT experience with Diagnostics.docx
+++ b/src/aot/experiments/Diagnostics/AOT experience with Diagnostics.docx
@@ -13,13 +13,7 @@
         <w:t xml:space="preserve">AOT </w:t>
       </w:r>
       <w:r>
-        <w:t>application d</w:t>
-      </w:r>
-      <w:r>
-        <w:t>iagnostics</w:t>
-      </w:r>
-      <w:r>
-        <w:t xml:space="preserve"> </w:t>
+        <w:t xml:space="preserve">application diagnostics </w:t>
       </w:r>
       <w:r>
         <w:t>experience</w:t>
@@ -178,7 +172,36 @@
         <w:t xml:space="preserve">experience </w:t>
       </w:r>
       <w:r>
-        <w:t>will first go through the build phase, which is completed managed and resolve most issues related to their application. The native AOT experience can be summarized as follows</w:t>
+        <w:t>will first go through the build phase, which is complete</w:t>
+      </w:r>
+      <w:r>
+        <w:t>ly</w:t>
+      </w:r>
+      <w:r>
+        <w:t xml:space="preserve"> managed </w:t>
+      </w:r>
+      <w:r>
+        <w:t xml:space="preserve">(as in .NET Core App Runtime package is used to create the managed application and not the NativeAOT runtime nor its libraries) </w:t>
+      </w:r>
+      <w:r>
+        <w:t xml:space="preserve">and resolve most issues related to their application. </w:t>
+      </w:r>
+    </w:p>
+    <w:p>
+      <w:r>
+        <w:t xml:space="preserve">The native AOT </w:t>
+      </w:r>
+      <w:r>
+        <w:t xml:space="preserve">debug </w:t>
+      </w:r>
+      <w:r>
+        <w:t xml:space="preserve">experience </w:t>
+      </w:r>
+      <w:r>
+        <w:t xml:space="preserve">(post build and when publish is used to create the application) </w:t>
+      </w:r>
+      <w:r>
+        <w:t>can be summarized as follows</w:t>
       </w:r>
     </w:p>
     <w:p>
@@ -289,19 +312,9 @@
       <w:r>
         <w:t xml:space="preserve">In-Proc logging of rich data payloads using </w:t>
       </w:r>
-      <w:proofErr w:type="spellStart"/>
-      <w:r>
-        <w:t>DiagnosticSource</w:t>
-      </w:r>
-      <w:proofErr w:type="spellEnd"/>
-      <w:r>
-        <w:t xml:space="preserve"> and </w:t>
-      </w:r>
-      <w:proofErr w:type="spellStart"/>
-      <w:r>
-        <w:t>DiagnosticListener</w:t>
-      </w:r>
-      <w:proofErr w:type="spellEnd"/>
+      <w:r>
+        <w:t>DiagnosticSource and DiagnosticListener</w:t>
+      </w:r>
       <w:r>
         <w:t xml:space="preserve"> works without problems</w:t>
       </w:r>
@@ -314,19 +327,9 @@
           <w:numId w:val="4"/>
         </w:numPr>
       </w:pPr>
-      <w:proofErr w:type="spellStart"/>
-      <w:r>
-        <w:t>EventSource</w:t>
-      </w:r>
-      <w:proofErr w:type="spellEnd"/>
-      <w:r>
-        <w:t xml:space="preserve"> works well with external tools like ETW tools like </w:t>
-      </w:r>
-      <w:proofErr w:type="spellStart"/>
-      <w:r>
-        <w:t>PerfView</w:t>
-      </w:r>
-      <w:proofErr w:type="spellEnd"/>
+      <w:r>
+        <w:t>EventSource works well with external tools like ETW tools like PerfView</w:t>
+      </w:r>
     </w:p>
     <w:p>
       <w:pPr>
@@ -337,31 +340,8 @@
         </w:numPr>
       </w:pPr>
       <w:r>
-        <w:t xml:space="preserve">Tracing tools based on </w:t>
-      </w:r>
-      <w:proofErr w:type="spellStart"/>
-      <w:r>
-        <w:t>EventPipe</w:t>
-      </w:r>
-      <w:proofErr w:type="spellEnd"/>
-      <w:r>
-        <w:t xml:space="preserve"> like dotnet-trace, dotnet-counters, dotnet-</w:t>
-      </w:r>
-      <w:proofErr w:type="spellStart"/>
-      <w:r>
-        <w:t>gcdump</w:t>
-      </w:r>
-      <w:proofErr w:type="spellEnd"/>
-      <w:r>
-        <w:t xml:space="preserve"> do not work in native AOT due to </w:t>
-      </w:r>
-      <w:proofErr w:type="spellStart"/>
-      <w:r>
-        <w:t>EventPipe</w:t>
-      </w:r>
-      <w:proofErr w:type="spellEnd"/>
-      <w:r>
-        <w:t xml:space="preserve"> not being supported</w:t>
+        <w:lastRenderedPageBreak/>
+        <w:t>Tracing tools based on EventPipe like dotnet-trace, dotnet-counters, dotnet-gcdump do not work in native AOT due to EventPipe not being supported</w:t>
       </w:r>
     </w:p>
     <w:p>
@@ -369,7 +349,6 @@
         <w:pStyle w:val="Heading1"/>
       </w:pPr>
       <w:r>
-        <w:lastRenderedPageBreak/>
         <w:t>Appendix</w:t>
       </w:r>
     </w:p>
@@ -400,13 +379,8 @@
         </w:numPr>
       </w:pPr>
       <w:r>
-        <w:t xml:space="preserve">Add dotnet7 feed to </w:t>
-      </w:r>
-      <w:proofErr w:type="spellStart"/>
-      <w:r>
-        <w:t>nuget.config</w:t>
-      </w:r>
-      <w:proofErr w:type="spellEnd"/>
+        <w:t>Add dotnet7 feed to nuget.config</w:t>
+      </w:r>
     </w:p>
     <w:p>
       <w:pPr>
@@ -416,19 +390,9 @@
           <w:numId w:val="2"/>
         </w:numPr>
       </w:pPr>
-      <w:proofErr w:type="spellStart"/>
-      <w:r>
-        <w:t>src</w:t>
-      </w:r>
-      <w:proofErr w:type="spellEnd"/>
-      <w:r>
-        <w:t>\Tools\dotnet-trace\dotnet-</w:t>
-      </w:r>
-      <w:proofErr w:type="spellStart"/>
-      <w:r>
-        <w:t>trace.csproj</w:t>
-      </w:r>
-      <w:proofErr w:type="spellEnd"/>
+      <w:r>
+        <w:t>src\Tools\dotnet-trace\dotnet-trace.csproj</w:t>
+      </w:r>
     </w:p>
     <w:p>
       <w:pPr>
@@ -439,23 +403,7 @@
         </w:numPr>
       </w:pPr>
       <w:r>
-        <w:t>&lt;</w:t>
-      </w:r>
-      <w:proofErr w:type="spellStart"/>
-      <w:r>
-        <w:t>TargetFramework</w:t>
-      </w:r>
-      <w:proofErr w:type="spellEnd"/>
-      <w:r>
-        <w:t>&gt;net7.0&lt;/</w:t>
-      </w:r>
-      <w:proofErr w:type="spellStart"/>
-      <w:r>
-        <w:t>TargetFramework</w:t>
-      </w:r>
-      <w:proofErr w:type="spellEnd"/>
-      <w:r>
-        <w:t>&gt;</w:t>
+        <w:t>&lt;TargetFramework&gt;net7.0&lt;/TargetFramework&gt;</w:t>
       </w:r>
     </w:p>
     <w:p>
@@ -467,23 +415,7 @@
         </w:numPr>
       </w:pPr>
       <w:r>
-        <w:t>&lt;</w:t>
-      </w:r>
-      <w:proofErr w:type="spellStart"/>
-      <w:r>
-        <w:t>PublishAot</w:t>
-      </w:r>
-      <w:proofErr w:type="spellEnd"/>
-      <w:r>
-        <w:t>&gt;true&lt;/</w:t>
-      </w:r>
-      <w:proofErr w:type="spellStart"/>
-      <w:r>
-        <w:t>PublishAot</w:t>
-      </w:r>
-      <w:proofErr w:type="spellEnd"/>
-      <w:r>
-        <w:t>&gt;</w:t>
+        <w:t>&lt;PublishAot&gt;true&lt;/PublishAot&gt;</w:t>
       </w:r>
     </w:p>
     <w:p>
@@ -494,27 +426,9 @@
           <w:numId w:val="2"/>
         </w:numPr>
       </w:pPr>
-      <w:proofErr w:type="spellStart"/>
-      <w:r>
-        <w:t>src</w:t>
-      </w:r>
-      <w:proofErr w:type="spellEnd"/>
-      <w:r>
-        <w:t>\Tools\dotnet-trace\</w:t>
-      </w:r>
-      <w:proofErr w:type="spellStart"/>
-      <w:r>
-        <w:t>CommandLine</w:t>
-      </w:r>
-      <w:proofErr w:type="spellEnd"/>
-      <w:r>
-        <w:t>\</w:t>
-      </w:r>
-      <w:proofErr w:type="spellStart"/>
-      <w:r>
-        <w:t>PrintReportHelper.cs</w:t>
-      </w:r>
-      <w:proofErr w:type="spellEnd"/>
+      <w:r>
+        <w:t>src\Tools\dotnet-trace\CommandLine\PrintReportHelper.cs</w:t>
+      </w:r>
     </w:p>
     <w:p>
       <w:pPr>
@@ -525,15 +439,7 @@
         </w:numPr>
       </w:pPr>
       <w:r>
-        <w:t xml:space="preserve">Change </w:t>
-      </w:r>
-      <w:proofErr w:type="gramStart"/>
-      <w:r>
-        <w:t>Count(</w:t>
-      </w:r>
-      <w:proofErr w:type="gramEnd"/>
-      <w:r>
-        <w:t>) of a string to length</w:t>
+        <w:t>Change Count() of a string to length</w:t>
       </w:r>
     </w:p>
     <w:p>
@@ -576,7 +482,6 @@
           <w:szCs w:val="21"/>
         </w:rPr>
       </w:pPr>
-      <w:proofErr w:type="gramStart"/>
       <w:r>
         <w:rPr>
           <w:rFonts w:ascii="Consolas" w:eastAsia="Times New Roman" w:hAnsi="Consolas" w:cs="Times New Roman"/>
@@ -584,57 +489,7 @@
           <w:sz w:val="21"/>
           <w:szCs w:val="21"/>
         </w:rPr>
-        <w:t>&lt;!--</w:t>
-      </w:r>
-      <w:proofErr w:type="gramEnd"/>
-      <w:r>
-        <w:rPr>
-          <w:rFonts w:ascii="Consolas" w:eastAsia="Times New Roman" w:hAnsi="Consolas" w:cs="Times New Roman"/>
-          <w:color w:val="6A9955"/>
-          <w:sz w:val="21"/>
-          <w:szCs w:val="21"/>
-        </w:rPr>
-        <w:t xml:space="preserve">    &lt;</w:t>
-      </w:r>
-      <w:proofErr w:type="spellStart"/>
-      <w:r>
-        <w:rPr>
-          <w:rFonts w:ascii="Consolas" w:eastAsia="Times New Roman" w:hAnsi="Consolas" w:cs="Times New Roman"/>
-          <w:color w:val="6A9955"/>
-          <w:sz w:val="21"/>
-          <w:szCs w:val="21"/>
-        </w:rPr>
-        <w:t>NETSdkError</w:t>
-      </w:r>
-      <w:proofErr w:type="spellEnd"/>
-      <w:r>
-        <w:rPr>
-          <w:rFonts w:ascii="Consolas" w:eastAsia="Times New Roman" w:hAnsi="Consolas" w:cs="Times New Roman"/>
-          <w:color w:val="6A9955"/>
-          <w:sz w:val="21"/>
-          <w:szCs w:val="21"/>
-        </w:rPr>
-        <w:t xml:space="preserve"> Condition=" '$(</w:t>
-      </w:r>
-      <w:proofErr w:type="spellStart"/>
-      <w:r>
-        <w:rPr>
-          <w:rFonts w:ascii="Consolas" w:eastAsia="Times New Roman" w:hAnsi="Consolas" w:cs="Times New Roman"/>
-          <w:color w:val="6A9955"/>
-          <w:sz w:val="21"/>
-          <w:szCs w:val="21"/>
-        </w:rPr>
-        <w:t>SelfContained</w:t>
-      </w:r>
-      <w:proofErr w:type="spellEnd"/>
-      <w:r>
-        <w:rPr>
-          <w:rFonts w:ascii="Consolas" w:eastAsia="Times New Roman" w:hAnsi="Consolas" w:cs="Times New Roman"/>
-          <w:color w:val="6A9955"/>
-          <w:sz w:val="21"/>
-          <w:szCs w:val="21"/>
-        </w:rPr>
-        <w:t>)' == 'true' "</w:t>
+        <w:t>&lt;!--    &lt;NETSdkError Condition=" '$(SelfContained)' == 'true' "</w:t>
       </w:r>
     </w:p>
     <w:p>
@@ -660,47 +515,7 @@
           <w:sz w:val="21"/>
           <w:szCs w:val="21"/>
         </w:rPr>
-        <w:t>             </w:t>
-      </w:r>
-      <w:proofErr w:type="spellStart"/>
-      <w:r>
-        <w:rPr>
-          <w:rFonts w:ascii="Consolas" w:eastAsia="Times New Roman" w:hAnsi="Consolas" w:cs="Times New Roman"/>
-          <w:color w:val="6A9955"/>
-          <w:sz w:val="21"/>
-          <w:szCs w:val="21"/>
-        </w:rPr>
-        <w:t>ResourceName</w:t>
-      </w:r>
-      <w:proofErr w:type="spellEnd"/>
-      <w:r>
-        <w:rPr>
-          <w:rFonts w:ascii="Consolas" w:eastAsia="Times New Roman" w:hAnsi="Consolas" w:cs="Times New Roman"/>
-          <w:color w:val="6A9955"/>
-          <w:sz w:val="21"/>
-          <w:szCs w:val="21"/>
-        </w:rPr>
-        <w:t>="</w:t>
-      </w:r>
-      <w:proofErr w:type="spellStart"/>
-      <w:r>
-        <w:rPr>
-          <w:rFonts w:ascii="Consolas" w:eastAsia="Times New Roman" w:hAnsi="Consolas" w:cs="Times New Roman"/>
-          <w:color w:val="6A9955"/>
-          <w:sz w:val="21"/>
-          <w:szCs w:val="21"/>
-        </w:rPr>
-        <w:t>PackAsToolCannotSupportSelfContained</w:t>
-      </w:r>
-      <w:proofErr w:type="spellEnd"/>
-      <w:r>
-        <w:rPr>
-          <w:rFonts w:ascii="Consolas" w:eastAsia="Times New Roman" w:hAnsi="Consolas" w:cs="Times New Roman"/>
-          <w:color w:val="6A9955"/>
-          <w:sz w:val="21"/>
-          <w:szCs w:val="21"/>
-        </w:rPr>
-        <w:t>" /&gt;--&gt;</w:t>
+        <w:t>             ResourceName="PackAsToolCannotSupportSelfContained" /&gt;--&gt;</w:t>
       </w:r>
     </w:p>
     <w:p>
@@ -729,23 +544,7 @@
         </w:numPr>
       </w:pPr>
       <w:r>
-        <w:t xml:space="preserve">dotnet.cmd publish </w:t>
-      </w:r>
-      <w:proofErr w:type="spellStart"/>
-      <w:r>
-        <w:t>src</w:t>
-      </w:r>
-      <w:proofErr w:type="spellEnd"/>
-      <w:r>
-        <w:t>\Tools\dotnet-trace\dotnet-</w:t>
-      </w:r>
-      <w:proofErr w:type="spellStart"/>
-      <w:r>
-        <w:t>trace.csproj</w:t>
-      </w:r>
-      <w:proofErr w:type="spellEnd"/>
-      <w:r>
-        <w:t xml:space="preserve"> -r win-x64 -c Release -b</w:t>
+        <w:t>dotnet.cmd publish src\Tools\dotnet-trace\dotnet-trace.csproj -r win-x64 -c Release -b</w:t>
       </w:r>
       <w:r>
         <w:t>l</w:t>
@@ -775,21 +574,8 @@
       <w:pPr>
         <w:pStyle w:val="ListParagraph"/>
       </w:pPr>
-      <w:proofErr w:type="gramStart"/>
-      <w:r>
-        <w:t>cs.Tracing.TraceEvent.dll :</w:t>
-      </w:r>
-      <w:proofErr w:type="gramEnd"/>
-      <w:r>
-        <w:t xml:space="preserve"> warning IL2104: Assembly '</w:t>
-      </w:r>
-      <w:proofErr w:type="spellStart"/>
-      <w:r>
-        <w:t>Microsoft.Diagnostics.Tracing.TraceEvent</w:t>
-      </w:r>
-      <w:proofErr w:type="spellEnd"/>
-      <w:r>
-        <w:t>' produced trim warnings.</w:t>
+      <w:r>
+        <w:t>cs.Tracing.TraceEvent.dll : warning IL2104: Assembly 'Microsoft.Diagnostics.Tracing.TraceEvent' produced trim warnings.</w:t>
       </w:r>
     </w:p>
     <w:p>
@@ -805,67 +591,31 @@
         <w:pStyle w:val="ListParagraph"/>
       </w:pPr>
       <w:r>
-        <w:t>dotnet-</w:t>
-      </w:r>
-      <w:proofErr w:type="spellStart"/>
-      <w:r>
-        <w:t>trace.csproj</w:t>
-      </w:r>
-      <w:proofErr w:type="spellEnd"/>
-      <w:r>
-        <w:t>]</w:t>
-      </w:r>
-    </w:p>
-    <w:p>
-      <w:pPr>
-        <w:pStyle w:val="ListParagraph"/>
-      </w:pPr>
-      <w:proofErr w:type="gramStart"/>
-      <w:r>
-        <w:t>C:\Users\lakshanf\.nuget\packages\system.commandline\2.0.0-beta1.20468.1\lib\netstandard2.0\System.CommandLine.dll :</w:t>
-      </w:r>
-      <w:proofErr w:type="gramEnd"/>
-      <w:r>
-        <w:t xml:space="preserve"> </w:t>
-      </w:r>
-      <w:proofErr w:type="spellStart"/>
-      <w:r>
-        <w:t>wa</w:t>
-      </w:r>
-      <w:proofErr w:type="spellEnd"/>
-    </w:p>
-    <w:p>
-      <w:pPr>
-        <w:pStyle w:val="ListParagraph"/>
-      </w:pPr>
-      <w:proofErr w:type="spellStart"/>
-      <w:r>
-        <w:t>rning</w:t>
-      </w:r>
-      <w:proofErr w:type="spellEnd"/>
-      <w:r>
-        <w:t xml:space="preserve"> IL2104: Assembly '</w:t>
-      </w:r>
-      <w:proofErr w:type="spellStart"/>
-      <w:r>
-        <w:t>System.CommandLine</w:t>
-      </w:r>
-      <w:proofErr w:type="spellEnd"/>
-      <w:r>
-        <w:t>' produced trim warnings. For more information see https://aka.ms/dotnet-illi</w:t>
-      </w:r>
-    </w:p>
-    <w:p>
-      <w:pPr>
-        <w:pStyle w:val="ListParagraph"/>
-      </w:pPr>
-      <w:proofErr w:type="spellStart"/>
-      <w:r>
-        <w:t>nk</w:t>
-      </w:r>
-      <w:proofErr w:type="spellEnd"/>
-      <w:r>
-        <w:t>/libraries [C:\work\core\main\diagnostics\src\Tools\dotnet-trace\dotnet-trace.csproj]</w:t>
+        <w:t>dotnet-trace.csproj]</w:t>
+      </w:r>
+    </w:p>
+    <w:p>
+      <w:pPr>
+        <w:pStyle w:val="ListParagraph"/>
+      </w:pPr>
+      <w:r>
+        <w:t>C:\Users\lakshanf\.nuget\packages\system.commandline\2.0.0-beta1.20468.1\lib\netstandard2.0\System.CommandLine.dll : wa</w:t>
+      </w:r>
+    </w:p>
+    <w:p>
+      <w:pPr>
+        <w:pStyle w:val="ListParagraph"/>
+      </w:pPr>
+      <w:r>
+        <w:t>rning IL2104: Assembly 'System.CommandLine' produced trim warnings. For more information see https://aka.ms/dotnet-illi</w:t>
+      </w:r>
+    </w:p>
+    <w:p>
+      <w:pPr>
+        <w:pStyle w:val="ListParagraph"/>
+      </w:pPr>
+      <w:r>
+        <w:t>nk/libraries [C:\work\core\main\diagnostics\src\Tools\dotnet-trace\dotnet-trace.csproj]</w:t>
       </w:r>
     </w:p>
     <w:p>
@@ -880,101 +630,48 @@
       <w:pPr>
         <w:pStyle w:val="ListParagraph"/>
       </w:pPr>
-      <w:proofErr w:type="gramStart"/>
-      <w:r>
-        <w:t>cs.Tracing.TraceEvent.dll :</w:t>
-      </w:r>
-      <w:proofErr w:type="gramEnd"/>
-      <w:r>
-        <w:t xml:space="preserve"> warning IL3053: Assembly '</w:t>
-      </w:r>
-      <w:proofErr w:type="spellStart"/>
-      <w:r>
-        <w:t>Microsoft.Diagnostics.Tracing.TraceEvent</w:t>
-      </w:r>
-      <w:proofErr w:type="spellEnd"/>
-      <w:r>
-        <w:t>' produced AOT analysis w</w:t>
-      </w:r>
-    </w:p>
-    <w:p>
-      <w:pPr>
-        <w:pStyle w:val="ListParagraph"/>
-      </w:pPr>
-      <w:proofErr w:type="spellStart"/>
-      <w:r>
-        <w:t>arnings</w:t>
-      </w:r>
-      <w:proofErr w:type="spellEnd"/>
-      <w:r>
-        <w:t>. [C:\work\core\main\diagnostics\src\Tools\dotnet-trace\dotnet-trace.csproj]</w:t>
-      </w:r>
-    </w:p>
-    <w:p>
-      <w:pPr>
-        <w:pStyle w:val="ListParagraph"/>
-      </w:pPr>
-      <w:proofErr w:type="gramStart"/>
-      <w:r>
-        <w:t>C:\Users\lakshanf\.nuget\packages\system.commandline\2.0.0-beta1.20468.1\lib\netstandard2.0\System.CommandLine.dll :</w:t>
-      </w:r>
-      <w:proofErr w:type="gramEnd"/>
-      <w:r>
-        <w:t xml:space="preserve"> </w:t>
-      </w:r>
-      <w:proofErr w:type="spellStart"/>
-      <w:r>
-        <w:t>wa</w:t>
-      </w:r>
-      <w:proofErr w:type="spellEnd"/>
-    </w:p>
-    <w:p>
-      <w:pPr>
-        <w:pStyle w:val="ListParagraph"/>
-      </w:pPr>
-      <w:proofErr w:type="spellStart"/>
-      <w:r>
-        <w:t>rning</w:t>
-      </w:r>
-      <w:proofErr w:type="spellEnd"/>
-      <w:r>
-        <w:t xml:space="preserve"> IL3053: Assembly '</w:t>
-      </w:r>
-      <w:proofErr w:type="spellStart"/>
-      <w:r>
-        <w:t>System.CommandLine</w:t>
-      </w:r>
-      <w:proofErr w:type="spellEnd"/>
-      <w:r>
-        <w:t>' produced AOT analysis warnings. [C:\work\core\main\diagnostics\src\Tools\do</w:t>
-      </w:r>
-    </w:p>
-    <w:p>
-      <w:pPr>
-        <w:pStyle w:val="ListParagraph"/>
-      </w:pPr>
-      <w:proofErr w:type="spellStart"/>
-      <w:r>
-        <w:t>tnet</w:t>
-      </w:r>
-      <w:proofErr w:type="spellEnd"/>
-      <w:r>
-        <w:t>-trace\dotnet-</w:t>
-      </w:r>
-      <w:proofErr w:type="spellStart"/>
-      <w:r>
-        <w:t>trace.csproj</w:t>
-      </w:r>
-      <w:proofErr w:type="spellEnd"/>
-      <w:r>
-        <w:t>]</w:t>
-      </w:r>
-    </w:p>
-    <w:p>
-      <w:pPr>
-        <w:pStyle w:val="ListParagraph"/>
-      </w:pPr>
-      <w:r>
+      <w:r>
+        <w:t>cs.Tracing.TraceEvent.dll : warning IL3053: Assembly 'Microsoft.Diagnostics.Tracing.TraceEvent' produced AOT analysis w</w:t>
+      </w:r>
+    </w:p>
+    <w:p>
+      <w:pPr>
+        <w:pStyle w:val="ListParagraph"/>
+      </w:pPr>
+      <w:r>
+        <w:t>arnings. [C:\work\core\main\diagnostics\src\Tools\dotnet-trace\dotnet-trace.csproj]</w:t>
+      </w:r>
+    </w:p>
+    <w:p>
+      <w:pPr>
+        <w:pStyle w:val="ListParagraph"/>
+      </w:pPr>
+      <w:r>
+        <w:t>C:\Users\lakshanf\.nuget\packages\system.commandline\2.0.0-beta1.20468.1\lib\netstandard2.0\System.CommandLine.dll : wa</w:t>
+      </w:r>
+    </w:p>
+    <w:p>
+      <w:pPr>
+        <w:pStyle w:val="ListParagraph"/>
+      </w:pPr>
+      <w:r>
+        <w:t>rning IL3053: Assembly 'System.CommandLine' produced AOT analysis warnings. [C:\work\core\main\diagnostics\src\Tools\do</w:t>
+      </w:r>
+    </w:p>
+    <w:p>
+      <w:pPr>
+        <w:pStyle w:val="ListParagraph"/>
+      </w:pPr>
+      <w:r>
+        <w:t>tnet-trace\dotnet-trace.csproj]</w:t>
+      </w:r>
+    </w:p>
+    <w:p>
+      <w:pPr>
+        <w:pStyle w:val="ListParagraph"/>
+      </w:pPr>
+      <w:r>
+        <w:lastRenderedPageBreak/>
         <w:t>C:\Users\lakshanf\.nuget\packages\microsoft.diagnostics.tracing.traceevent\3.0.3\lib\netstandard2.0\Microsoft.Diagnosti</w:t>
       </w:r>
     </w:p>
@@ -982,51 +679,24 @@
       <w:pPr>
         <w:pStyle w:val="ListParagraph"/>
       </w:pPr>
-      <w:proofErr w:type="gramStart"/>
-      <w:r>
-        <w:t>cs.FastSerialization.dll :</w:t>
-      </w:r>
-      <w:proofErr w:type="gramEnd"/>
-      <w:r>
-        <w:t xml:space="preserve"> warning IL2104: Assembly '</w:t>
-      </w:r>
-      <w:proofErr w:type="spellStart"/>
-      <w:r>
-        <w:t>Microsoft.Diagnostics.FastSerialization</w:t>
-      </w:r>
-      <w:proofErr w:type="spellEnd"/>
-      <w:r>
-        <w:t>' produced trim warnings. F</w:t>
-      </w:r>
-    </w:p>
-    <w:p>
-      <w:pPr>
-        <w:pStyle w:val="ListParagraph"/>
-      </w:pPr>
-      <w:r>
-        <w:lastRenderedPageBreak/>
-        <w:t xml:space="preserve">or more information </w:t>
-      </w:r>
-      <w:proofErr w:type="gramStart"/>
-      <w:r>
-        <w:t>see</w:t>
-      </w:r>
-      <w:proofErr w:type="gramEnd"/>
-      <w:r>
-        <w:t xml:space="preserve"> https://aka.ms/dotnet-illink/libraries [C:\work\core\main\diagnostics\src\Tools\dotnet-trace\do</w:t>
-      </w:r>
-    </w:p>
-    <w:p>
-      <w:pPr>
-        <w:pStyle w:val="ListParagraph"/>
-      </w:pPr>
-      <w:proofErr w:type="spellStart"/>
-      <w:r>
-        <w:t>tnet-trace.csproj</w:t>
-      </w:r>
-      <w:proofErr w:type="spellEnd"/>
-      <w:r>
-        <w:t>]</w:t>
+      <w:r>
+        <w:t>cs.FastSerialization.dll : warning IL2104: Assembly 'Microsoft.Diagnostics.FastSerialization' produced trim warnings. F</w:t>
+      </w:r>
+    </w:p>
+    <w:p>
+      <w:pPr>
+        <w:pStyle w:val="ListParagraph"/>
+      </w:pPr>
+      <w:r>
+        <w:t>or more information see https://aka.ms/dotnet-illink/libraries [C:\work\core\main\diagnostics\src\Tools\dotnet-trace\do</w:t>
+      </w:r>
+    </w:p>
+    <w:p>
+      <w:pPr>
+        <w:pStyle w:val="ListParagraph"/>
+      </w:pPr>
+      <w:r>
+        <w:t>tnet-trace.csproj]</w:t>
       </w:r>
     </w:p>
     <w:p>
@@ -1041,45 +711,16 @@
       <w:pPr>
         <w:pStyle w:val="ListParagraph"/>
       </w:pPr>
-      <w:proofErr w:type="gramStart"/>
-      <w:r>
-        <w:t>Linq.Expressions.dll :</w:t>
-      </w:r>
-      <w:proofErr w:type="gramEnd"/>
-      <w:r>
-        <w:t xml:space="preserve"> warning IL3053: Assembly '</w:t>
-      </w:r>
-      <w:proofErr w:type="spellStart"/>
-      <w:r>
-        <w:t>System.Linq.Expressions</w:t>
-      </w:r>
-      <w:proofErr w:type="spellEnd"/>
-      <w:r>
-        <w:t>' produced AOT analysis warnings. [C:\work\core</w:t>
-      </w:r>
-    </w:p>
-    <w:p>
-      <w:pPr>
-        <w:pStyle w:val="ListParagraph"/>
-      </w:pPr>
-      <w:r>
-        <w:t>\main\diagnostics\</w:t>
-      </w:r>
-      <w:proofErr w:type="spellStart"/>
-      <w:r>
-        <w:t>src</w:t>
-      </w:r>
-      <w:proofErr w:type="spellEnd"/>
-      <w:r>
-        <w:t>\Tools\dotnet-trace\dotnet-</w:t>
-      </w:r>
-      <w:proofErr w:type="spellStart"/>
-      <w:r>
-        <w:t>trace.csproj</w:t>
-      </w:r>
-      <w:proofErr w:type="spellEnd"/>
-      <w:r>
-        <w:t>]</w:t>
+      <w:r>
+        <w:t>Linq.Expressions.dll : warning IL3053: Assembly 'System.Linq.Expressions' produced AOT analysis warnings. [C:\work\core</w:t>
+      </w:r>
+    </w:p>
+    <w:p>
+      <w:pPr>
+        <w:pStyle w:val="ListParagraph"/>
+      </w:pPr>
+      <w:r>
+        <w:t>\main\diagnostics\src\Tools\dotnet-trace\dotnet-trace.csproj]</w:t>
       </w:r>
     </w:p>
     <w:p>
@@ -1094,50 +735,16 @@
       <w:pPr>
         <w:pStyle w:val="ListParagraph"/>
       </w:pPr>
-      <w:proofErr w:type="gramStart"/>
-      <w:r>
-        <w:t>ft.CSharp.dll :</w:t>
-      </w:r>
-      <w:proofErr w:type="gramEnd"/>
-      <w:r>
-        <w:t xml:space="preserve"> warning IL3053: Assembly '</w:t>
-      </w:r>
-      <w:proofErr w:type="spellStart"/>
-      <w:r>
-        <w:t>Microsoft.CSharp</w:t>
-      </w:r>
-      <w:proofErr w:type="spellEnd"/>
-      <w:r>
-        <w:t>' produced AOT analysis warnings. [C:\work\core\main\diagnost</w:t>
-      </w:r>
-    </w:p>
-    <w:p>
-      <w:pPr>
-        <w:pStyle w:val="ListParagraph"/>
-      </w:pPr>
-      <w:proofErr w:type="spellStart"/>
-      <w:r>
-        <w:t>ics</w:t>
-      </w:r>
-      <w:proofErr w:type="spellEnd"/>
-      <w:r>
-        <w:t>\</w:t>
-      </w:r>
-      <w:proofErr w:type="spellStart"/>
-      <w:r>
-        <w:t>src</w:t>
-      </w:r>
-      <w:proofErr w:type="spellEnd"/>
-      <w:r>
-        <w:t>\Tools\dotnet-trace\dotnet-</w:t>
-      </w:r>
-      <w:proofErr w:type="spellStart"/>
-      <w:r>
-        <w:t>trace.csproj</w:t>
-      </w:r>
-      <w:proofErr w:type="spellEnd"/>
-      <w:r>
-        <w:t>]</w:t>
+      <w:r>
+        <w:t>ft.CSharp.dll : warning IL3053: Assembly 'Microsoft.CSharp' produced AOT analysis warnings. [C:\work\core\main\diagnost</w:t>
+      </w:r>
+    </w:p>
+    <w:p>
+      <w:pPr>
+        <w:pStyle w:val="ListParagraph"/>
+      </w:pPr>
+      <w:r>
+        <w:t>ics\src\Tools\dotnet-trace\dotnet-trace.csproj]</w:t>
       </w:r>
     </w:p>
     <w:p>
@@ -1152,50 +759,16 @@
       <w:pPr>
         <w:pStyle w:val="ListParagraph"/>
       </w:pPr>
-      <w:proofErr w:type="gramStart"/>
-      <w:r>
-        <w:t>Private.Xml.dll :</w:t>
-      </w:r>
-      <w:proofErr w:type="gramEnd"/>
-      <w:r>
-        <w:t xml:space="preserve"> warning IL3053: Assembly '</w:t>
-      </w:r>
-      <w:proofErr w:type="spellStart"/>
-      <w:r>
-        <w:t>System.Private.Xml</w:t>
-      </w:r>
-      <w:proofErr w:type="spellEnd"/>
-      <w:r>
-        <w:t>' produced AOT analysis warnings. [C:\work\core\main\diag</w:t>
-      </w:r>
-    </w:p>
-    <w:p>
-      <w:pPr>
-        <w:pStyle w:val="ListParagraph"/>
-      </w:pPr>
-      <w:proofErr w:type="spellStart"/>
-      <w:r>
-        <w:t>nostics</w:t>
-      </w:r>
-      <w:proofErr w:type="spellEnd"/>
-      <w:r>
-        <w:t>\</w:t>
-      </w:r>
-      <w:proofErr w:type="spellStart"/>
-      <w:r>
-        <w:t>src</w:t>
-      </w:r>
-      <w:proofErr w:type="spellEnd"/>
-      <w:r>
-        <w:t>\Tools\dotnet-trace\dotnet-</w:t>
-      </w:r>
-      <w:proofErr w:type="spellStart"/>
-      <w:r>
-        <w:t>trace.csproj</w:t>
-      </w:r>
-      <w:proofErr w:type="spellEnd"/>
-      <w:r>
-        <w:t>]</w:t>
+      <w:r>
+        <w:t>Private.Xml.dll : warning IL3053: Assembly 'System.Private.Xml' produced AOT analysis warnings. [C:\work\core\main\diag</w:t>
+      </w:r>
+    </w:p>
+    <w:p>
+      <w:pPr>
+        <w:pStyle w:val="ListParagraph"/>
+      </w:pPr>
+      <w:r>
+        <w:t>nostics\src\Tools\dotnet-trace\dotnet-trace.csproj]</w:t>
       </w:r>
     </w:p>
     <w:p>
@@ -1210,21 +783,8 @@
       <w:pPr>
         <w:pStyle w:val="ListParagraph"/>
       </w:pPr>
-      <w:proofErr w:type="gramStart"/>
-      <w:r>
-        <w:t>ComponentModel.TypeConverter.dll :</w:t>
-      </w:r>
-      <w:proofErr w:type="gramEnd"/>
-      <w:r>
-        <w:t xml:space="preserve"> warning IL3053: Assembly '</w:t>
-      </w:r>
-      <w:proofErr w:type="spellStart"/>
-      <w:r>
-        <w:t>System.ComponentModel.TypeConverter</w:t>
-      </w:r>
-      <w:proofErr w:type="spellEnd"/>
-      <w:r>
-        <w:t>' produced AOT analysis</w:t>
+      <w:r>
+        <w:t>ComponentModel.TypeConverter.dll : warning IL3053: Assembly 'System.ComponentModel.TypeConverter' produced AOT analysis</w:t>
       </w:r>
     </w:p>
     <w:p>
@@ -1247,21 +807,8 @@
       <w:pPr>
         <w:pStyle w:val="ListParagraph"/>
       </w:pPr>
-      <w:proofErr w:type="gramStart"/>
-      <w:r>
-        <w:t>Diagnostics.DiagnosticSource.dll :</w:t>
-      </w:r>
-      <w:proofErr w:type="gramEnd"/>
-      <w:r>
-        <w:t xml:space="preserve"> warning IL3053: Assembly '</w:t>
-      </w:r>
-      <w:proofErr w:type="spellStart"/>
-      <w:r>
-        <w:t>System.Diagnostics.DiagnosticSource</w:t>
-      </w:r>
-      <w:proofErr w:type="spellEnd"/>
-      <w:r>
-        <w:t>' produced AOT analysis</w:t>
+      <w:r>
+        <w:t>Diagnostics.DiagnosticSource.dll : warning IL3053: Assembly 'System.Diagnostics.DiagnosticSource' produced AOT analysis</w:t>
       </w:r>
     </w:p>
     <w:p>
@@ -1302,95 +849,47 @@
         <w:pStyle w:val="ListParagraph"/>
       </w:pPr>
       <w:r>
-        <w:t>08/31/</w:t>
-      </w:r>
-      <w:proofErr w:type="gramStart"/>
-      <w:r>
-        <w:t>2022  12:04</w:t>
-      </w:r>
-      <w:proofErr w:type="gramEnd"/>
-      <w:r>
-        <w:t xml:space="preserve"> PM    &lt;DIR&gt;          .</w:t>
-      </w:r>
-    </w:p>
-    <w:p>
-      <w:pPr>
-        <w:pStyle w:val="ListParagraph"/>
-      </w:pPr>
-      <w:r>
-        <w:t>08/31/</w:t>
-      </w:r>
-      <w:proofErr w:type="gramStart"/>
-      <w:r>
-        <w:t>2022  12:04</w:t>
-      </w:r>
-      <w:proofErr w:type="gramEnd"/>
-      <w:r>
-        <w:t xml:space="preserve"> PM    &lt;DIR&gt;          ..</w:t>
-      </w:r>
-    </w:p>
-    <w:p>
-      <w:pPr>
-        <w:pStyle w:val="ListParagraph"/>
-      </w:pPr>
-      <w:r>
-        <w:t>08/31/</w:t>
-      </w:r>
-      <w:proofErr w:type="gramStart"/>
-      <w:r>
-        <w:t>2022  12:04</w:t>
-      </w:r>
-      <w:proofErr w:type="gramEnd"/>
-      <w:r>
-        <w:t xml:space="preserve"> PM    &lt;DIR&gt;          amd64</w:t>
-      </w:r>
-    </w:p>
-    <w:p>
-      <w:pPr>
-        <w:pStyle w:val="ListParagraph"/>
-      </w:pPr>
-      <w:r>
-        <w:t>08/31/</w:t>
-      </w:r>
-      <w:proofErr w:type="gramStart"/>
-      <w:r>
-        <w:t>2022  12:04</w:t>
-      </w:r>
-      <w:proofErr w:type="gramEnd"/>
-      <w:r>
-        <w:t xml:space="preserve"> PM    &lt;DIR&gt;          arm64</w:t>
-      </w:r>
-    </w:p>
-    <w:p>
-      <w:pPr>
-        <w:pStyle w:val="ListParagraph"/>
-      </w:pPr>
-      <w:r>
-        <w:t>02/22/</w:t>
-      </w:r>
-      <w:proofErr w:type="gramStart"/>
-      <w:r>
-        <w:t>2018  10:52</w:t>
-      </w:r>
-      <w:proofErr w:type="gramEnd"/>
-      <w:r>
-        <w:t xml:space="preserve"> PM            59,024 Dia2Lib.dll</w:t>
-      </w:r>
-    </w:p>
-    <w:p>
-      <w:pPr>
-        <w:pStyle w:val="ListParagraph"/>
-      </w:pPr>
-      <w:r>
-        <w:t>08/31/</w:t>
-      </w:r>
-      <w:proofErr w:type="gramStart"/>
-      <w:r>
-        <w:t>2022  12:04</w:t>
-      </w:r>
-      <w:proofErr w:type="gramEnd"/>
-      <w:r>
-        <w:t xml:space="preserve"> PM        </w:t>
+        <w:t>08/31/2022  12:04 PM    &lt;DIR&gt;          .</w:t>
+      </w:r>
+    </w:p>
+    <w:p>
+      <w:pPr>
+        <w:pStyle w:val="ListParagraph"/>
+      </w:pPr>
+      <w:r>
+        <w:t>08/31/2022  12:04 PM    &lt;DIR&gt;          ..</w:t>
+      </w:r>
+    </w:p>
+    <w:p>
+      <w:pPr>
+        <w:pStyle w:val="ListParagraph"/>
+      </w:pPr>
+      <w:r>
+        <w:t>08/31/2022  12:04 PM    &lt;DIR&gt;          amd64</w:t>
+      </w:r>
+    </w:p>
+    <w:p>
+      <w:pPr>
+        <w:pStyle w:val="ListParagraph"/>
+      </w:pPr>
+      <w:r>
+        <w:t>08/31/2022  12:04 PM    &lt;DIR&gt;          arm64</w:t>
+      </w:r>
+    </w:p>
+    <w:p>
+      <w:pPr>
+        <w:pStyle w:val="ListParagraph"/>
+      </w:pPr>
+      <w:r>
+        <w:t>02/22/2018  10:52 PM            59,024 Dia2Lib.dll</w:t>
+      </w:r>
+    </w:p>
+    <w:p>
+      <w:pPr>
+        <w:pStyle w:val="ListParagraph"/>
+      </w:pPr>
+      <w:r>
+        <w:t xml:space="preserve">08/31/2022  12:04 PM        </w:t>
       </w:r>
       <w:r>
         <w:rPr>
@@ -1404,111 +903,23 @@
         <w:pStyle w:val="ListParagraph"/>
       </w:pPr>
       <w:r>
-        <w:t>08/31/</w:t>
-      </w:r>
-      <w:proofErr w:type="gramStart"/>
-      <w:r>
-        <w:t>2022  12:04</w:t>
-      </w:r>
-      <w:proofErr w:type="gramEnd"/>
-      <w:r>
-        <w:t xml:space="preserve"> PM        73,576,448 dotnet-trace.pdb</w:t>
-      </w:r>
-    </w:p>
-    <w:p>
-      <w:pPr>
-        <w:pStyle w:val="ListParagraph"/>
-      </w:pPr>
-      <w:r>
-        <w:t>08/31/</w:t>
-      </w:r>
-      <w:proofErr w:type="gramStart"/>
-      <w:r>
-        <w:t>2022  12:03</w:t>
-      </w:r>
-      <w:proofErr w:type="gramEnd"/>
-      <w:r>
-        <w:t xml:space="preserve"> PM            44,196 Microsoft.Diagnostics.NETCore.Client.pdb</w:t>
-      </w:r>
-    </w:p>
-    <w:p>
-      <w:pPr>
-        <w:pStyle w:val="ListParagraph"/>
-      </w:pPr>
-      <w:r>
-        <w:t>08/31/</w:t>
-      </w:r>
-      <w:proofErr w:type="gramStart"/>
-      <w:r>
-        <w:t>2022  12:03</w:t>
-      </w:r>
-      <w:proofErr w:type="gramEnd"/>
-      <w:r>
-        <w:t xml:space="preserve"> PM            34,502 Microsoft.Diagnostics.NETCore.Client.xml</w:t>
-      </w:r>
-    </w:p>
-    <w:p>
-      <w:pPr>
-        <w:pStyle w:val="ListParagraph"/>
-      </w:pPr>
-      <w:r>
-        <w:t>01/04/</w:t>
-      </w:r>
-      <w:proofErr w:type="gramStart"/>
-      <w:r>
-        <w:t>2019  09:24</w:t>
-      </w:r>
-      <w:proofErr w:type="gramEnd"/>
-      <w:r>
-        <w:t xml:space="preserve"> AM            32,000 OSExtensions.dll</w:t>
-      </w:r>
-    </w:p>
-    <w:p>
-      <w:pPr>
-        <w:pStyle w:val="ListParagraph"/>
-      </w:pPr>
-      <w:r>
-        <w:t>08/31/</w:t>
-      </w:r>
-      <w:proofErr w:type="gramStart"/>
-      <w:r>
-        <w:t>2022  12:04</w:t>
-      </w:r>
-      <w:proofErr w:type="gramEnd"/>
-      <w:r>
-        <w:t xml:space="preserve"> PM    &lt;DIR&gt;          shims</w:t>
-      </w:r>
-    </w:p>
-    <w:p>
-      <w:pPr>
-        <w:pStyle w:val="ListParagraph"/>
-      </w:pPr>
-      <w:r>
-        <w:t>02/22/</w:t>
-      </w:r>
-      <w:proofErr w:type="gramStart"/>
-      <w:r>
-        <w:t>2018  10:52</w:t>
-      </w:r>
-      <w:proofErr w:type="gramEnd"/>
-      <w:r>
-        <w:t xml:space="preserve"> PM            23,216 TraceReloggerLib.dll</w:t>
-      </w:r>
-    </w:p>
-    <w:p>
-      <w:pPr>
-        <w:pStyle w:val="ListParagraph"/>
-      </w:pPr>
-      <w:r>
-        <w:t>08/31/</w:t>
-      </w:r>
-      <w:proofErr w:type="gramStart"/>
-      <w:r>
-        <w:t>2022  12:04</w:t>
-      </w:r>
-      <w:proofErr w:type="gramEnd"/>
-      <w:r>
-        <w:t xml:space="preserve"> PM    &lt;DIR&gt;          x86</w:t>
+        <w:t>08/31/2022  12:04 PM        73,576,448 dotnet-trace.pdb</w:t>
+      </w:r>
+    </w:p>
+    <w:p>
+      <w:pPr>
+        <w:pStyle w:val="ListParagraph"/>
+      </w:pPr>
+      <w:r>
+        <w:t>08/31/2022  12:03 PM            44,196 Microsoft.Diagnostics.NETCore.Client.pdb</w:t>
+      </w:r>
+    </w:p>
+    <w:p>
+      <w:pPr>
+        <w:pStyle w:val="ListParagraph"/>
+      </w:pPr>
+      <w:r>
+        <w:t>08/31/2022  12:03 PM            34,502 Microsoft.Diagnostics.NETCore.Client.xml</w:t>
       </w:r>
     </w:p>
     <w:p>
@@ -1517,31 +928,47 @@
       </w:pPr>
       <w:r>
         <w:lastRenderedPageBreak/>
-        <w:t xml:space="preserve">               7 File(</w:t>
-      </w:r>
-      <w:proofErr w:type="gramStart"/>
-      <w:r>
-        <w:t xml:space="preserve">s)   </w:t>
-      </w:r>
-      <w:proofErr w:type="gramEnd"/>
-      <w:r>
-        <w:t xml:space="preserve">  94,103,466 bytes</w:t>
-      </w:r>
-    </w:p>
-    <w:p>
-      <w:pPr>
-        <w:pStyle w:val="ListParagraph"/>
-      </w:pPr>
-      <w:r>
-        <w:t xml:space="preserve">               6 Dir(</w:t>
-      </w:r>
-      <w:proofErr w:type="gramStart"/>
-      <w:r>
-        <w:t>s)  633,114,943,488</w:t>
-      </w:r>
-      <w:proofErr w:type="gramEnd"/>
-      <w:r>
-        <w:t xml:space="preserve"> bytes free</w:t>
+        <w:t>01/04/2019  09:24 AM            32,000 OSExtensions.dll</w:t>
+      </w:r>
+    </w:p>
+    <w:p>
+      <w:pPr>
+        <w:pStyle w:val="ListParagraph"/>
+      </w:pPr>
+      <w:r>
+        <w:t>08/31/2022  12:04 PM    &lt;DIR&gt;          shims</w:t>
+      </w:r>
+    </w:p>
+    <w:p>
+      <w:pPr>
+        <w:pStyle w:val="ListParagraph"/>
+      </w:pPr>
+      <w:r>
+        <w:t>02/22/2018  10:52 PM            23,216 TraceReloggerLib.dll</w:t>
+      </w:r>
+    </w:p>
+    <w:p>
+      <w:pPr>
+        <w:pStyle w:val="ListParagraph"/>
+      </w:pPr>
+      <w:r>
+        <w:t>08/31/2022  12:04 PM    &lt;DIR&gt;          x86</w:t>
+      </w:r>
+    </w:p>
+    <w:p>
+      <w:pPr>
+        <w:pStyle w:val="ListParagraph"/>
+      </w:pPr>
+      <w:r>
+        <w:t xml:space="preserve">               7 File(s)     94,103,466 bytes</w:t>
+      </w:r>
+    </w:p>
+    <w:p>
+      <w:pPr>
+        <w:pStyle w:val="ListParagraph"/>
+      </w:pPr>
+      <w:r>
+        <w:t xml:space="preserve">               6 Dir(s)  633,114,943,488 bytes free</w:t>
       </w:r>
     </w:p>
     <w:p>
@@ -1560,13 +987,8 @@
       <w:pPr>
         <w:pStyle w:val="ListParagraph"/>
       </w:pPr>
-      <w:proofErr w:type="gramStart"/>
-      <w:r>
-        <w:t>artifacts\bin\dotnet-trace\Release\net7.0\win-x64\publish\dotnet-trace.exe  collect</w:t>
-      </w:r>
-      <w:proofErr w:type="gramEnd"/>
-      <w:r>
-        <w:t xml:space="preserve"> --providers Demo -- DotNetTest.exe</w:t>
+      <w:r>
+        <w:t>artifacts\bin\dotnet-trace\Release\net7.0\win-x64\publish\dotnet-trace.exe  collect --providers Demo -- DotNetTest.exe</w:t>
       </w:r>
     </w:p>
     <w:p>
@@ -1587,15 +1009,7 @@
         <w:pStyle w:val="ListParagraph"/>
       </w:pPr>
       <w:r>
-        <w:t>Demo                                    0</w:t>
-      </w:r>
-      <w:proofErr w:type="gramStart"/>
-      <w:r>
-        <w:t>xFFFFFFFFFFFFFFFF  Verbose</w:t>
-      </w:r>
-      <w:proofErr w:type="gramEnd"/>
-      <w:r>
-        <w:t>(5)          --providers</w:t>
+        <w:t>Demo                                    0xFFFFFFFFFFFFFFFF  Verbose(5)          --providers</w:t>
       </w:r>
     </w:p>
     <w:p>
@@ -1616,68 +1030,36 @@
         <w:pStyle w:val="ListParagraph"/>
       </w:pPr>
       <w:r>
-        <w:t xml:space="preserve">Process      </w:t>
-      </w:r>
-      <w:proofErr w:type="gramStart"/>
-      <w:r>
-        <w:t xml:space="preserve">  :</w:t>
-      </w:r>
-      <w:proofErr w:type="gramEnd"/>
-      <w:r>
-        <w:t xml:space="preserve"> DotNetTest.exe</w:t>
-      </w:r>
-    </w:p>
-    <w:p>
-      <w:pPr>
-        <w:pStyle w:val="ListParagraph"/>
-      </w:pPr>
-      <w:r>
-        <w:t xml:space="preserve">Output File  </w:t>
-      </w:r>
-      <w:proofErr w:type="gramStart"/>
-      <w:r>
-        <w:t xml:space="preserve">  :</w:t>
-      </w:r>
-      <w:proofErr w:type="gramEnd"/>
-      <w:r>
-        <w:t xml:space="preserve"> C:\work\core\LakshanF\CSharp\src\aot\experiments\Diagnostics\Logging\EventSource\DotNet\bin\Debug\net7.0\win-x64\publish\DotNetTest.exe_20220831_120920.nettrace</w:t>
-      </w:r>
-    </w:p>
-    <w:p>
-      <w:pPr>
-        <w:pStyle w:val="ListParagraph"/>
-      </w:pPr>
-    </w:p>
-    <w:p>
-      <w:pPr>
-        <w:pStyle w:val="ListParagraph"/>
-      </w:pPr>
-      <w:r>
-        <w:t xml:space="preserve">[00:00:00:00]   Recording trace 0.00  </w:t>
-      </w:r>
-      <w:proofErr w:type="gramStart"/>
-      <w:r>
-        <w:t xml:space="preserve">   (</w:t>
-      </w:r>
-      <w:proofErr w:type="gramEnd"/>
-      <w:r>
-        <w:t>B)</w:t>
-      </w:r>
-    </w:p>
-    <w:p>
-      <w:pPr>
-        <w:pStyle w:val="ListParagraph"/>
-      </w:pPr>
-      <w:r>
-        <w:t>Press &lt;Enter&gt; or &lt;</w:t>
-      </w:r>
-      <w:proofErr w:type="spellStart"/>
-      <w:r>
-        <w:t>Ctrl+C</w:t>
-      </w:r>
-      <w:proofErr w:type="spellEnd"/>
-      <w:r>
-        <w:t>&gt; to exit...</w:t>
+        <w:t>Process        : DotNetTest.exe</w:t>
+      </w:r>
+    </w:p>
+    <w:p>
+      <w:pPr>
+        <w:pStyle w:val="ListParagraph"/>
+      </w:pPr>
+      <w:r>
+        <w:t>Output File    : C:\work\core\LakshanF\CSharp\src\aot\experiments\Diagnostics\Logging\EventSource\DotNet\bin\Debug\net7.0\win-x64\publish\DotNetTest.exe_20220831_120920.nettrace</w:t>
+      </w:r>
+    </w:p>
+    <w:p>
+      <w:pPr>
+        <w:pStyle w:val="ListParagraph"/>
+      </w:pPr>
+    </w:p>
+    <w:p>
+      <w:pPr>
+        <w:pStyle w:val="ListParagraph"/>
+      </w:pPr>
+      <w:r>
+        <w:t>[00:00:00:00]   Recording trace 0.00     (B)</w:t>
+      </w:r>
+    </w:p>
+    <w:p>
+      <w:pPr>
+        <w:pStyle w:val="ListParagraph"/>
+      </w:pPr>
+      <w:r>
+        <w:t>Press &lt;Enter&gt; or &lt;Ctrl+C&gt; to exit...</w:t>
       </w:r>
     </w:p>
     <w:p>
@@ -1706,15 +1088,7 @@
         <w:pStyle w:val="ListParagraph"/>
       </w:pPr>
       <w:r>
-        <w:t xml:space="preserve">PS C:\work\core\LakshanF\CSharp\src\aot\experiments\Diagnostics\Logging\EventSource\DotNet\bin\Debug\net7.0\win-x64\publish&gt; </w:t>
-      </w:r>
-      <w:proofErr w:type="spellStart"/>
-      <w:r>
-        <w:t>dir</w:t>
-      </w:r>
-      <w:proofErr w:type="spellEnd"/>
-      <w:r>
-        <w:t xml:space="preserve"> dotnet*</w:t>
+        <w:t>PS C:\work\core\LakshanF\CSharp\src\aot\experiments\Diagnostics\Logging\EventSource\DotNet\bin\Debug\net7.0\win-x64\publish&gt; dir dotnet*</w:t>
       </w:r>
     </w:p>
     <w:p>
@@ -2790,6 +2164,18 @@
       <w:shd w:val="clear" w:color="auto" w:fill="E1DFDD"/>
     </w:rPr>
   </w:style>
+  <w:style w:type="character" w:styleId="FollowedHyperlink">
+    <w:name w:val="FollowedHyperlink"/>
+    <w:basedOn w:val="DefaultParagraphFont"/>
+    <w:uiPriority w:val="99"/>
+    <w:semiHidden/>
+    <w:unhideWhenUsed/>
+    <w:rsid w:val="00431623"/>
+    <w:rPr>
+      <w:color w:val="954F72" w:themeColor="followedHyperlink"/>
+      <w:u w:val="single"/>
+    </w:rPr>
+  </w:style>
 </w:styles>
 </file>
 

</xml_diff>